<commit_message>
add file w21 and w22
</commit_message>
<xml_diff>
--- a/W21/2019-05-23_Thursday/23.05.2019_Lesson Plan_SC_Basic_Asking a colleague how to use a device_Huyendt9.docx
+++ b/W21/2019-05-23_Thursday/23.05.2019_Lesson Plan_SC_Basic_Asking a colleague how to use a device_Huyendt9.docx
@@ -1364,6 +1364,123 @@
           </w:p>
           <w:p>
             <w:pPr>
+              <w:jc w:val="both"/>
+              <w:rPr>
+                <w:rFonts w:ascii="Arial" w:eastAsia="Calibri" w:hAnsi="Arial" w:cs="Arial"/>
+                <w:b/>
+                <w:bCs/>
+                <w:i/>
+                <w:sz w:val="18"/>
+              </w:rPr>
+            </w:pPr>
+          </w:p>
+          <w:p>
+            <w:pPr>
+              <w:jc w:val="both"/>
+              <w:rPr>
+                <w:rFonts w:ascii="Arial" w:eastAsia="Calibri" w:hAnsi="Arial" w:cs="Arial"/>
+                <w:b/>
+                <w:bCs/>
+                <w:i/>
+                <w:sz w:val="18"/>
+              </w:rPr>
+            </w:pPr>
+            <w:r>
+              <w:rPr>
+                <w:rFonts w:ascii="Arial" w:eastAsia="Calibri" w:hAnsi="Arial" w:cs="Arial"/>
+                <w:b/>
+                <w:bCs/>
+                <w:i/>
+                <w:sz w:val="18"/>
+              </w:rPr>
+              <w:t>What type of equipment do you like using in your office?</w:t>
+            </w:r>
+          </w:p>
+          <w:p>
+            <w:pPr>
+              <w:jc w:val="both"/>
+              <w:rPr>
+                <w:rFonts w:ascii="Arial" w:eastAsia="Calibri" w:hAnsi="Arial" w:cs="Arial"/>
+                <w:b/>
+                <w:bCs/>
+                <w:i/>
+                <w:sz w:val="18"/>
+              </w:rPr>
+            </w:pPr>
+            <w:r>
+              <w:rPr>
+                <w:rFonts w:ascii="Arial" w:eastAsia="Calibri" w:hAnsi="Arial" w:cs="Arial"/>
+                <w:b/>
+                <w:bCs/>
+                <w:i/>
+                <w:sz w:val="18"/>
+              </w:rPr>
+              <w:lastRenderedPageBreak/>
+              <w:t>What would you do if you didn’t know how to use a device?</w:t>
+            </w:r>
+          </w:p>
+          <w:p>
+            <w:pPr>
+              <w:rPr>
+                <w:rFonts w:ascii="Arial" w:eastAsia="Calibri" w:hAnsi="Arial" w:cs="Arial"/>
+                <w:b/>
+                <w:bCs/>
+                <w:i/>
+                <w:sz w:val="18"/>
+              </w:rPr>
+            </w:pPr>
+            <w:r>
+              <w:rPr>
+                <w:rFonts w:ascii="Arial" w:eastAsia="Calibri" w:hAnsi="Arial" w:cs="Arial"/>
+                <w:b/>
+                <w:i/>
+                <w:sz w:val="18"/>
+              </w:rPr>
+              <w:t xml:space="preserve">3. </w:t>
+            </w:r>
+            <w:r>
+              <w:rPr>
+                <w:rFonts w:ascii="Arial" w:eastAsia="Calibri" w:hAnsi="Arial" w:cs="Arial"/>
+                <w:b/>
+                <w:bCs/>
+                <w:i/>
+                <w:sz w:val="18"/>
+              </w:rPr>
+              <w:t xml:space="preserve"> Do you know how to use all the equipment in your office? </w:t>
+            </w:r>
+          </w:p>
+          <w:p>
+            <w:pPr>
+              <w:rPr>
+                <w:rFonts w:ascii="Arial" w:eastAsia="Calibri" w:hAnsi="Arial" w:cs="Arial"/>
+                <w:b/>
+                <w:bCs/>
+                <w:i/>
+                <w:sz w:val="18"/>
+              </w:rPr>
+            </w:pPr>
+            <w:r>
+              <w:rPr>
+                <w:rFonts w:ascii="Arial" w:eastAsia="Calibri" w:hAnsi="Arial" w:cs="Arial"/>
+                <w:b/>
+                <w:i/>
+                <w:sz w:val="18"/>
+              </w:rPr>
+              <w:t xml:space="preserve">4. </w:t>
+            </w:r>
+            <w:r>
+              <w:rPr>
+                <w:rFonts w:ascii="Arial" w:eastAsia="Calibri" w:hAnsi="Arial" w:cs="Arial"/>
+                <w:b/>
+                <w:bCs/>
+                <w:i/>
+                <w:sz w:val="18"/>
+              </w:rPr>
+              <w:t xml:space="preserve"> Have you ever asked a colleague to show you how to use a device?</w:t>
+            </w:r>
+          </w:p>
+          <w:p>
+            <w:pPr>
               <w:spacing w:after="0" w:line="240" w:lineRule="auto"/>
               <w:rPr>
                 <w:rFonts w:ascii="Arial" w:eastAsia="Times New Roman" w:hAnsi="Arial" w:cs="Arial"/>
@@ -1419,6 +1536,7 @@
                 <w:sz w:val="20"/>
                 <w:szCs w:val="20"/>
               </w:rPr>
+              <w:lastRenderedPageBreak/>
               <w:t>3</w:t>
             </w:r>
             <w:r>
@@ -1532,6 +1650,7 @@
                 <w:sz w:val="20"/>
                 <w:szCs w:val="20"/>
               </w:rPr>
+              <w:lastRenderedPageBreak/>
               <w:t xml:space="preserve">Class rules </w:t>
             </w:r>
             <w:r>
@@ -1599,16 +1718,7 @@
                 <w:sz w:val="20"/>
                 <w:szCs w:val="20"/>
               </w:rPr>
-              <w:t xml:space="preserve">To let students understand the </w:t>
-            </w:r>
-            <w:r>
-              <w:rPr>
-                <w:rFonts w:ascii="Arial" w:eastAsia="Times New Roman" w:hAnsi="Arial" w:cs="Arial"/>
-                <w:sz w:val="20"/>
-                <w:szCs w:val="20"/>
-              </w:rPr>
-              <w:lastRenderedPageBreak/>
-              <w:t>class rules</w:t>
+              <w:t>To let students understand the class rules</w:t>
             </w:r>
           </w:p>
         </w:tc>
@@ -1644,7 +1754,6 @@
                 <w:sz w:val="20"/>
                 <w:szCs w:val="20"/>
               </w:rPr>
-              <w:lastRenderedPageBreak/>
               <w:t xml:space="preserve">- Teacher reads </w:t>
             </w:r>
             <w:r>
@@ -1705,7 +1814,6 @@
                 <w:sz w:val="20"/>
                 <w:szCs w:val="20"/>
               </w:rPr>
-              <w:lastRenderedPageBreak/>
               <w:t>…</w:t>
             </w:r>
           </w:p>
@@ -1746,7 +1854,6 @@
                 <w:sz w:val="20"/>
                 <w:szCs w:val="20"/>
               </w:rPr>
-              <w:lastRenderedPageBreak/>
               <w:t>1 minute</w:t>
             </w:r>
           </w:p>
@@ -1851,7 +1958,6 @@
                 <w:sz w:val="20"/>
                 <w:szCs w:val="20"/>
               </w:rPr>
-              <w:lastRenderedPageBreak/>
               <w:t>Teacher - Student</w:t>
             </w:r>
             <w:r>
@@ -2818,6 +2924,7 @@
                 <w:sz w:val="20"/>
                 <w:szCs w:val="20"/>
               </w:rPr>
+              <w:lastRenderedPageBreak/>
               <w:t>Fax machine</w:t>
             </w:r>
           </w:p>
@@ -2869,6 +2976,7 @@
                 <w:sz w:val="20"/>
                 <w:szCs w:val="20"/>
               </w:rPr>
+              <w:lastRenderedPageBreak/>
               <w:t>1 minute</w:t>
             </w:r>
           </w:p>
@@ -3321,16 +3429,7 @@
                 <w:sz w:val="20"/>
                 <w:szCs w:val="20"/>
               </w:rPr>
-              <w:t xml:space="preserve"> </w:t>
-            </w:r>
-            <w:r>
-              <w:rPr>
-                <w:rFonts w:ascii="Arial" w:eastAsia="Times New Roman" w:hAnsi="Arial" w:cs="Arial"/>
-                <w:sz w:val="20"/>
-                <w:szCs w:val="20"/>
-              </w:rPr>
-              <w:lastRenderedPageBreak/>
-              <w:t xml:space="preserve">the previous </w:t>
+              <w:t xml:space="preserve"> the previous </w:t>
             </w:r>
             <w:r>
               <w:rPr>
@@ -3374,7 +3473,6 @@
                 <w:sz w:val="20"/>
                 <w:szCs w:val="20"/>
               </w:rPr>
-              <w:lastRenderedPageBreak/>
               <w:t>Question 3: Teacher:</w:t>
             </w:r>
             <w:r>
@@ -3393,16 +3491,7 @@
                 <w:szCs w:val="20"/>
               </w:rPr>
               <w:br/>
-              <w:t xml:space="preserve">- Stops students </w:t>
-            </w:r>
-            <w:r>
-              <w:rPr>
-                <w:rFonts w:ascii="Arial" w:eastAsia="Times New Roman" w:hAnsi="Arial" w:cs="Arial"/>
-                <w:sz w:val="20"/>
-                <w:szCs w:val="20"/>
-              </w:rPr>
-              <w:lastRenderedPageBreak/>
-              <w:t>politely when they speak more than the allowed amount of time.</w:t>
+              <w:t>- Stops students politely when they speak more than the allowed amount of time.</w:t>
             </w:r>
             <w:r>
               <w:rPr>
@@ -3448,7 +3537,6 @@
                 <w:sz w:val="20"/>
                 <w:szCs w:val="20"/>
               </w:rPr>
-              <w:lastRenderedPageBreak/>
               <w:t xml:space="preserve">Ok let's start with question 3: you guys will work in pairs. </w:t>
             </w:r>
             <w:r>
@@ -3528,7 +3616,6 @@
                 <w:sz w:val="20"/>
                 <w:szCs w:val="20"/>
               </w:rPr>
-              <w:lastRenderedPageBreak/>
               <w:t xml:space="preserve">=&gt; If in the case of students do not have experience of the situation, the teacher can </w:t>
             </w:r>
             <w:r>
@@ -3750,7 +3837,6 @@
                 <w:sz w:val="20"/>
                 <w:szCs w:val="20"/>
               </w:rPr>
-              <w:lastRenderedPageBreak/>
               <w:t>45 seconds</w:t>
             </w:r>
           </w:p>
@@ -4377,7 +4463,17 @@
                 <w:sz w:val="20"/>
                 <w:szCs w:val="20"/>
               </w:rPr>
-              <w:t>I’m preparing some documents for the meeting this evening</w:t>
+              <w:t xml:space="preserve">I’m preparing some documents for the meeting </w:t>
+            </w:r>
+            <w:r>
+              <w:rPr>
+                <w:rFonts w:ascii="Arial" w:eastAsia="Times New Roman" w:hAnsi="Arial" w:cs="Arial"/>
+                <w:b/>
+                <w:sz w:val="20"/>
+                <w:szCs w:val="20"/>
+              </w:rPr>
+              <w:lastRenderedPageBreak/>
+              <w:t>this evening</w:t>
             </w:r>
             <w:r>
               <w:rPr>
@@ -4538,17 +4634,7 @@
                 <w:sz w:val="20"/>
                 <w:szCs w:val="20"/>
               </w:rPr>
-              <w:t xml:space="preserve">Okay. First, you have to press the power button </w:t>
-            </w:r>
-            <w:r>
-              <w:rPr>
-                <w:rFonts w:ascii="Arial" w:eastAsia="Times New Roman" w:hAnsi="Arial" w:cs="Arial"/>
-                <w:b/>
-                <w:sz w:val="20"/>
-                <w:szCs w:val="20"/>
-              </w:rPr>
-              <w:lastRenderedPageBreak/>
-              <w:t>to turn it on, put the paper here, then click Print and choose this printer on the screen…. See, now you have printed documents.</w:t>
+              <w:t>Okay. First, you have to press the power button to turn it on, put the paper here, then click Print and choose this printer on the screen…. See, now you have printed documents.</w:t>
             </w:r>
           </w:p>
           <w:p>
@@ -5006,6 +5092,7 @@
                 <w:sz w:val="21"/>
                 <w:szCs w:val="21"/>
               </w:rPr>
+              <w:lastRenderedPageBreak/>
               <w:fldChar w:fldCharType="end"/>
             </w:r>
             <w:r>
@@ -5441,7 +5528,6 @@
                 <w:sz w:val="21"/>
                 <w:szCs w:val="21"/>
               </w:rPr>
-              <w:lastRenderedPageBreak/>
               <w:fldChar w:fldCharType="begin"/>
             </w:r>
             <w:r>
@@ -6010,6 +6096,7 @@
                 <w:sz w:val="21"/>
                 <w:szCs w:val="21"/>
               </w:rPr>
+              <w:lastRenderedPageBreak/>
               <w:fldChar w:fldCharType="end"/>
             </w:r>
             <w:r>
@@ -6268,7 +6355,6 @@
                 <w:sz w:val="21"/>
                 <w:szCs w:val="21"/>
               </w:rPr>
-              <w:lastRenderedPageBreak/>
               <w:fldChar w:fldCharType="begin"/>
             </w:r>
             <w:r>
@@ -6790,7 +6876,17 @@
                 <w:sz w:val="21"/>
                 <w:szCs w:val="21"/>
               </w:rPr>
-              <w:t> is to </w:t>
+              <w:t xml:space="preserve"> is </w:t>
+            </w:r>
+            <w:r>
+              <w:rPr>
+                <w:rFonts w:ascii="Arial" w:hAnsi="Arial" w:cs="Arial"/>
+                <w:color w:val="000000"/>
+                <w:sz w:val="21"/>
+                <w:szCs w:val="21"/>
+              </w:rPr>
+              <w:lastRenderedPageBreak/>
+              <w:t>to </w:t>
             </w:r>
             <w:hyperlink r:id="rId47" w:tooltip="make" w:history="1">
               <w:r>
@@ -7228,7 +7324,6 @@
                 <w:sz w:val="21"/>
                 <w:szCs w:val="21"/>
               </w:rPr>
-              <w:lastRenderedPageBreak/>
               <w:fldChar w:fldCharType="end"/>
             </w:r>
             <w:r>
@@ -7848,6 +7943,7 @@
                 <w:sz w:val="21"/>
                 <w:szCs w:val="21"/>
               </w:rPr>
+              <w:lastRenderedPageBreak/>
               <w:fldChar w:fldCharType="end"/>
             </w:r>
           </w:p>
@@ -8244,7 +8340,6 @@
                 <w:szCs w:val="25"/>
                 <w:bdr w:val="none" w:sz="0" w:space="0" w:color="auto" w:frame="1"/>
               </w:rPr>
-              <w:lastRenderedPageBreak/>
               <w:t>linesman</w:t>
             </w:r>
           </w:p>
@@ -9013,7 +9108,17 @@
                 <w:sz w:val="21"/>
                 <w:szCs w:val="21"/>
               </w:rPr>
-              <w:t> something</w:t>
+              <w:t> s</w:t>
+            </w:r>
+            <w:r>
+              <w:rPr>
+                <w:rFonts w:ascii="Arial" w:hAnsi="Arial" w:cs="Arial"/>
+                <w:color w:val="000000"/>
+                <w:sz w:val="21"/>
+                <w:szCs w:val="21"/>
+              </w:rPr>
+              <w:lastRenderedPageBreak/>
+              <w:t>omething</w:t>
             </w:r>
           </w:p>
           <w:p>
@@ -9309,7 +9414,6 @@
                 <w:szCs w:val="19"/>
                 <w:bdr w:val="none" w:sz="0" w:space="0" w:color="auto" w:frame="1"/>
               </w:rPr>
-              <w:lastRenderedPageBreak/>
               <w:t>informal</w:t>
             </w:r>
             <w:r>
@@ -9875,7 +9979,17 @@
                 <w:sz w:val="21"/>
                 <w:szCs w:val="21"/>
               </w:rPr>
-              <w:t>someone whose job is to fit and repair pipes, water tanks, and other equipment used for supplying and storing water</w:t>
+              <w:t xml:space="preserve">someone whose job is to fit and repair pipes, water tanks, </w:t>
+            </w:r>
+            <w:r>
+              <w:rPr>
+                <w:rFonts w:ascii="Arial" w:hAnsi="Arial" w:cs="Arial"/>
+                <w:color w:val="000000"/>
+                <w:sz w:val="21"/>
+                <w:szCs w:val="21"/>
+              </w:rPr>
+              <w:lastRenderedPageBreak/>
+              <w:t>and other equipment used for supplying and storing water</w:t>
             </w:r>
           </w:p>
           <w:p>
@@ -10168,7 +10282,6 @@
                 <w:sz w:val="21"/>
                 <w:szCs w:val="21"/>
               </w:rPr>
-              <w:lastRenderedPageBreak/>
               <w:fldChar w:fldCharType="end"/>
             </w:r>
             <w:r>
@@ -12209,6 +12322,95 @@
     </w:lvl>
   </w:abstractNum>
   <w:abstractNum w:abstractNumId="7">
+    <w:nsid w:val="17BC2980"/>
+    <w:multiLevelType w:val="hybridMultilevel"/>
+    <w:tmpl w:val="B7129FA8"/>
+    <w:lvl w:ilvl="0" w:tplc="99AE40D0">
+      <w:start w:val="1"/>
+      <w:numFmt w:val="decimal"/>
+      <w:lvlText w:val="%1."/>
+      <w:lvlJc w:val="left"/>
+      <w:pPr>
+        <w:ind w:left="1080" w:hanging="360"/>
+      </w:pPr>
+      <w:rPr>
+        <w:rFonts w:hint="default"/>
+      </w:rPr>
+    </w:lvl>
+    <w:lvl w:ilvl="1" w:tplc="04090019" w:tentative="1">
+      <w:start w:val="1"/>
+      <w:numFmt w:val="lowerLetter"/>
+      <w:lvlText w:val="%2."/>
+      <w:lvlJc w:val="left"/>
+      <w:pPr>
+        <w:ind w:left="1800" w:hanging="360"/>
+      </w:pPr>
+    </w:lvl>
+    <w:lvl w:ilvl="2" w:tplc="0409001B" w:tentative="1">
+      <w:start w:val="1"/>
+      <w:numFmt w:val="lowerRoman"/>
+      <w:lvlText w:val="%3."/>
+      <w:lvlJc w:val="right"/>
+      <w:pPr>
+        <w:ind w:left="2520" w:hanging="180"/>
+      </w:pPr>
+    </w:lvl>
+    <w:lvl w:ilvl="3" w:tplc="0409000F" w:tentative="1">
+      <w:start w:val="1"/>
+      <w:numFmt w:val="decimal"/>
+      <w:lvlText w:val="%4."/>
+      <w:lvlJc w:val="left"/>
+      <w:pPr>
+        <w:ind w:left="3240" w:hanging="360"/>
+      </w:pPr>
+    </w:lvl>
+    <w:lvl w:ilvl="4" w:tplc="04090019" w:tentative="1">
+      <w:start w:val="1"/>
+      <w:numFmt w:val="lowerLetter"/>
+      <w:lvlText w:val="%5."/>
+      <w:lvlJc w:val="left"/>
+      <w:pPr>
+        <w:ind w:left="3960" w:hanging="360"/>
+      </w:pPr>
+    </w:lvl>
+    <w:lvl w:ilvl="5" w:tplc="0409001B" w:tentative="1">
+      <w:start w:val="1"/>
+      <w:numFmt w:val="lowerRoman"/>
+      <w:lvlText w:val="%6."/>
+      <w:lvlJc w:val="right"/>
+      <w:pPr>
+        <w:ind w:left="4680" w:hanging="180"/>
+      </w:pPr>
+    </w:lvl>
+    <w:lvl w:ilvl="6" w:tplc="0409000F" w:tentative="1">
+      <w:start w:val="1"/>
+      <w:numFmt w:val="decimal"/>
+      <w:lvlText w:val="%7."/>
+      <w:lvlJc w:val="left"/>
+      <w:pPr>
+        <w:ind w:left="5400" w:hanging="360"/>
+      </w:pPr>
+    </w:lvl>
+    <w:lvl w:ilvl="7" w:tplc="04090019" w:tentative="1">
+      <w:start w:val="1"/>
+      <w:numFmt w:val="lowerLetter"/>
+      <w:lvlText w:val="%8."/>
+      <w:lvlJc w:val="left"/>
+      <w:pPr>
+        <w:ind w:left="6120" w:hanging="360"/>
+      </w:pPr>
+    </w:lvl>
+    <w:lvl w:ilvl="8" w:tplc="0409001B" w:tentative="1">
+      <w:start w:val="1"/>
+      <w:numFmt w:val="lowerRoman"/>
+      <w:lvlText w:val="%9."/>
+      <w:lvlJc w:val="right"/>
+      <w:pPr>
+        <w:ind w:left="6840" w:hanging="180"/>
+      </w:pPr>
+    </w:lvl>
+  </w:abstractNum>
+  <w:abstractNum w:abstractNumId="8">
     <w:nsid w:val="23FE78D9"/>
     <w:multiLevelType w:val="hybridMultilevel"/>
     <w:tmpl w:val="DC566B7C"/>
@@ -12348,7 +12550,7 @@
       </w:rPr>
     </w:lvl>
   </w:abstractNum>
-  <w:abstractNum w:abstractNumId="8">
+  <w:abstractNum w:abstractNumId="9">
     <w:nsid w:val="26EE44E9"/>
     <w:multiLevelType w:val="hybridMultilevel"/>
     <w:tmpl w:val="B840FBCE"/>
@@ -12461,7 +12663,7 @@
       </w:pPr>
     </w:lvl>
   </w:abstractNum>
-  <w:abstractNum w:abstractNumId="9">
+  <w:abstractNum w:abstractNumId="10">
     <w:nsid w:val="28EE7549"/>
     <w:multiLevelType w:val="multilevel"/>
     <w:tmpl w:val="77F2F9BC"/>
@@ -12610,7 +12812,7 @@
       </w:rPr>
     </w:lvl>
   </w:abstractNum>
-  <w:abstractNum w:abstractNumId="10">
+  <w:abstractNum w:abstractNumId="11">
     <w:nsid w:val="316536F8"/>
     <w:multiLevelType w:val="hybridMultilevel"/>
     <w:tmpl w:val="234464F0"/>
@@ -12723,7 +12925,7 @@
       </w:pPr>
     </w:lvl>
   </w:abstractNum>
-  <w:abstractNum w:abstractNumId="11">
+  <w:abstractNum w:abstractNumId="12">
     <w:nsid w:val="37A1637B"/>
     <w:multiLevelType w:val="hybridMultilevel"/>
     <w:tmpl w:val="58866590"/>
@@ -12836,7 +13038,7 @@
       </w:pPr>
     </w:lvl>
   </w:abstractNum>
-  <w:abstractNum w:abstractNumId="12">
+  <w:abstractNum w:abstractNumId="13">
     <w:nsid w:val="3C607E0A"/>
     <w:multiLevelType w:val="hybridMultilevel"/>
     <w:tmpl w:val="D832704C"/>
@@ -12949,7 +13151,7 @@
       </w:rPr>
     </w:lvl>
   </w:abstractNum>
-  <w:abstractNum w:abstractNumId="13">
+  <w:abstractNum w:abstractNumId="14">
     <w:nsid w:val="3C98461D"/>
     <w:multiLevelType w:val="hybridMultilevel"/>
     <w:tmpl w:val="0316A868"/>
@@ -13062,7 +13264,7 @@
       </w:pPr>
     </w:lvl>
   </w:abstractNum>
-  <w:abstractNum w:abstractNumId="14">
+  <w:abstractNum w:abstractNumId="15">
     <w:nsid w:val="44646D56"/>
     <w:multiLevelType w:val="hybridMultilevel"/>
     <w:tmpl w:val="B8368A90"/>
@@ -13175,7 +13377,7 @@
       </w:pPr>
     </w:lvl>
   </w:abstractNum>
-  <w:abstractNum w:abstractNumId="15">
+  <w:abstractNum w:abstractNumId="16">
     <w:nsid w:val="48ED73BE"/>
     <w:multiLevelType w:val="hybridMultilevel"/>
     <w:tmpl w:val="8040C040"/>
@@ -13288,7 +13490,7 @@
       </w:rPr>
     </w:lvl>
   </w:abstractNum>
-  <w:abstractNum w:abstractNumId="16">
+  <w:abstractNum w:abstractNumId="17">
     <w:nsid w:val="4BB1199D"/>
     <w:multiLevelType w:val="hybridMultilevel"/>
     <w:tmpl w:val="A16A05B6"/>
@@ -13401,7 +13603,7 @@
       </w:rPr>
     </w:lvl>
   </w:abstractNum>
-  <w:abstractNum w:abstractNumId="17">
+  <w:abstractNum w:abstractNumId="18">
     <w:nsid w:val="4E9F6EC9"/>
     <w:multiLevelType w:val="hybridMultilevel"/>
     <w:tmpl w:val="B33EEB40"/>
@@ -13514,7 +13716,7 @@
       </w:pPr>
     </w:lvl>
   </w:abstractNum>
-  <w:abstractNum w:abstractNumId="18">
+  <w:abstractNum w:abstractNumId="19">
     <w:nsid w:val="54410D27"/>
     <w:multiLevelType w:val="hybridMultilevel"/>
     <w:tmpl w:val="6BB0C3A8"/>
@@ -13627,7 +13829,7 @@
       </w:pPr>
     </w:lvl>
   </w:abstractNum>
-  <w:abstractNum w:abstractNumId="19">
+  <w:abstractNum w:abstractNumId="20">
     <w:nsid w:val="589A4ED2"/>
     <w:multiLevelType w:val="hybridMultilevel"/>
     <w:tmpl w:val="325A3328"/>
@@ -13767,7 +13969,7 @@
       </w:rPr>
     </w:lvl>
   </w:abstractNum>
-  <w:abstractNum w:abstractNumId="20">
+  <w:abstractNum w:abstractNumId="21">
     <w:nsid w:val="5C3072E9"/>
     <w:multiLevelType w:val="hybridMultilevel"/>
     <w:tmpl w:val="421A5B12"/>
@@ -13880,7 +14082,7 @@
       </w:pPr>
     </w:lvl>
   </w:abstractNum>
-  <w:abstractNum w:abstractNumId="21">
+  <w:abstractNum w:abstractNumId="22">
     <w:nsid w:val="5E3C76F1"/>
     <w:multiLevelType w:val="hybridMultilevel"/>
     <w:tmpl w:val="82E2A5DC"/>
@@ -13993,7 +14195,7 @@
       </w:rPr>
     </w:lvl>
   </w:abstractNum>
-  <w:abstractNum w:abstractNumId="22">
+  <w:abstractNum w:abstractNumId="23">
     <w:nsid w:val="6179321E"/>
     <w:multiLevelType w:val="multilevel"/>
     <w:tmpl w:val="CF883830"/>
@@ -14142,7 +14344,7 @@
       </w:rPr>
     </w:lvl>
   </w:abstractNum>
-  <w:abstractNum w:abstractNumId="23">
+  <w:abstractNum w:abstractNumId="24">
     <w:nsid w:val="62384D2C"/>
     <w:multiLevelType w:val="hybridMultilevel"/>
     <w:tmpl w:val="A734F03E"/>
@@ -14282,7 +14484,7 @@
       </w:rPr>
     </w:lvl>
   </w:abstractNum>
-  <w:abstractNum w:abstractNumId="24">
+  <w:abstractNum w:abstractNumId="25">
     <w:nsid w:val="62EC380F"/>
     <w:multiLevelType w:val="hybridMultilevel"/>
     <w:tmpl w:val="C2BA0720"/>
@@ -14395,7 +14597,7 @@
       </w:pPr>
     </w:lvl>
   </w:abstractNum>
-  <w:abstractNum w:abstractNumId="25">
+  <w:abstractNum w:abstractNumId="26">
     <w:nsid w:val="6A947963"/>
     <w:multiLevelType w:val="hybridMultilevel"/>
     <w:tmpl w:val="4314A352"/>
@@ -14508,7 +14710,7 @@
       </w:rPr>
     </w:lvl>
   </w:abstractNum>
-  <w:abstractNum w:abstractNumId="26">
+  <w:abstractNum w:abstractNumId="27">
     <w:nsid w:val="70F36BE9"/>
     <w:multiLevelType w:val="hybridMultilevel"/>
     <w:tmpl w:val="0FF8FEBA"/>
@@ -14621,7 +14823,7 @@
       </w:pPr>
     </w:lvl>
   </w:abstractNum>
-  <w:abstractNum w:abstractNumId="27">
+  <w:abstractNum w:abstractNumId="28">
     <w:nsid w:val="71F05BEC"/>
     <w:multiLevelType w:val="multilevel"/>
     <w:tmpl w:val="7BDC0A46"/>
@@ -14770,7 +14972,7 @@
       </w:rPr>
     </w:lvl>
   </w:abstractNum>
-  <w:abstractNum w:abstractNumId="28">
+  <w:abstractNum w:abstractNumId="29">
     <w:nsid w:val="73BD6ED8"/>
     <w:multiLevelType w:val="hybridMultilevel"/>
     <w:tmpl w:val="3F284C76"/>
@@ -14883,7 +15085,7 @@
       </w:rPr>
     </w:lvl>
   </w:abstractNum>
-  <w:abstractNum w:abstractNumId="29">
+  <w:abstractNum w:abstractNumId="30">
     <w:nsid w:val="748264A9"/>
     <w:multiLevelType w:val="hybridMultilevel"/>
     <w:tmpl w:val="C5200EEC"/>
@@ -14996,7 +15198,7 @@
       </w:pPr>
     </w:lvl>
   </w:abstractNum>
-  <w:abstractNum w:abstractNumId="30">
+  <w:abstractNum w:abstractNumId="31">
     <w:nsid w:val="76EA2DC9"/>
     <w:multiLevelType w:val="hybridMultilevel"/>
     <w:tmpl w:val="26FCF610"/>
@@ -15109,7 +15311,7 @@
       </w:rPr>
     </w:lvl>
   </w:abstractNum>
-  <w:abstractNum w:abstractNumId="31">
+  <w:abstractNum w:abstractNumId="32">
     <w:nsid w:val="79D23E23"/>
     <w:multiLevelType w:val="hybridMultilevel"/>
     <w:tmpl w:val="F1D28432"/>
@@ -15222,7 +15424,7 @@
       </w:pPr>
     </w:lvl>
   </w:abstractNum>
-  <w:abstractNum w:abstractNumId="32">
+  <w:abstractNum w:abstractNumId="33">
     <w:nsid w:val="7CD82C81"/>
     <w:multiLevelType w:val="hybridMultilevel"/>
     <w:tmpl w:val="30B27A1E"/>
@@ -15335,7 +15537,7 @@
       </w:rPr>
     </w:lvl>
   </w:abstractNum>
-  <w:abstractNum w:abstractNumId="33">
+  <w:abstractNum w:abstractNumId="34">
     <w:nsid w:val="7E3E603C"/>
     <w:multiLevelType w:val="hybridMultilevel"/>
     <w:tmpl w:val="5E08C184"/>
@@ -15448,7 +15650,7 @@
       </w:pPr>
     </w:lvl>
   </w:abstractNum>
-  <w:abstractNum w:abstractNumId="34">
+  <w:abstractNum w:abstractNumId="35">
     <w:nsid w:val="7E461F78"/>
     <w:multiLevelType w:val="hybridMultilevel"/>
     <w:tmpl w:val="F2D8089C"/>
@@ -15561,7 +15763,7 @@
       </w:pPr>
     </w:lvl>
   </w:abstractNum>
-  <w:abstractNum w:abstractNumId="35">
+  <w:abstractNum w:abstractNumId="36">
     <w:nsid w:val="7E794019"/>
     <w:multiLevelType w:val="hybridMultilevel"/>
     <w:tmpl w:val="84843C3E"/>
@@ -15681,91 +15883,91 @@
     <w:abstractNumId w:val="3"/>
   </w:num>
   <w:num w:numId="3">
-    <w:abstractNumId w:val="23"/>
+    <w:abstractNumId w:val="24"/>
   </w:num>
   <w:num w:numId="4">
-    <w:abstractNumId w:val="16"/>
+    <w:abstractNumId w:val="17"/>
   </w:num>
   <w:num w:numId="5">
-    <w:abstractNumId w:val="30"/>
+    <w:abstractNumId w:val="31"/>
   </w:num>
   <w:num w:numId="6">
-    <w:abstractNumId w:val="32"/>
+    <w:abstractNumId w:val="33"/>
   </w:num>
   <w:num w:numId="7">
-    <w:abstractNumId w:val="12"/>
+    <w:abstractNumId w:val="13"/>
   </w:num>
   <w:num w:numId="8">
     <w:abstractNumId w:val="1"/>
   </w:num>
   <w:num w:numId="9">
-    <w:abstractNumId w:val="15"/>
+    <w:abstractNumId w:val="16"/>
   </w:num>
   <w:num w:numId="10">
+    <w:abstractNumId w:val="26"/>
+  </w:num>
+  <w:num w:numId="11">
     <w:abstractNumId w:val="25"/>
   </w:num>
-  <w:num w:numId="11">
-    <w:abstractNumId w:val="24"/>
-  </w:num>
   <w:num w:numId="12">
-    <w:abstractNumId w:val="35"/>
+    <w:abstractNumId w:val="36"/>
   </w:num>
   <w:num w:numId="13">
-    <w:abstractNumId w:val="28"/>
+    <w:abstractNumId w:val="29"/>
   </w:num>
   <w:num w:numId="14">
     <w:abstractNumId w:val="5"/>
   </w:num>
   <w:num w:numId="15">
+    <w:abstractNumId w:val="22"/>
+  </w:num>
+  <w:num w:numId="16">
     <w:abstractNumId w:val="21"/>
   </w:num>
-  <w:num w:numId="16">
-    <w:abstractNumId w:val="20"/>
-  </w:num>
   <w:num w:numId="17">
-    <w:abstractNumId w:val="29"/>
+    <w:abstractNumId w:val="30"/>
   </w:num>
   <w:num w:numId="18">
-    <w:abstractNumId w:val="10"/>
+    <w:abstractNumId w:val="11"/>
   </w:num>
   <w:num w:numId="19">
+    <w:abstractNumId w:val="19"/>
+  </w:num>
+  <w:num w:numId="20">
     <w:abstractNumId w:val="18"/>
   </w:num>
-  <w:num w:numId="20">
-    <w:abstractNumId w:val="17"/>
-  </w:num>
   <w:num w:numId="21">
-    <w:abstractNumId w:val="34"/>
+    <w:abstractNumId w:val="35"/>
   </w:num>
   <w:num w:numId="22">
     <w:abstractNumId w:val="4"/>
   </w:num>
   <w:num w:numId="23">
-    <w:abstractNumId w:val="13"/>
+    <w:abstractNumId w:val="14"/>
   </w:num>
   <w:num w:numId="24">
-    <w:abstractNumId w:val="33"/>
+    <w:abstractNumId w:val="34"/>
   </w:num>
   <w:num w:numId="25">
+    <w:abstractNumId w:val="9"/>
+  </w:num>
+  <w:num w:numId="26">
+    <w:abstractNumId w:val="32"/>
+  </w:num>
+  <w:num w:numId="27">
+    <w:abstractNumId w:val="15"/>
+  </w:num>
+  <w:num w:numId="28">
+    <w:abstractNumId w:val="27"/>
+  </w:num>
+  <w:num w:numId="29">
+    <w:abstractNumId w:val="20"/>
+  </w:num>
+  <w:num w:numId="30">
     <w:abstractNumId w:val="8"/>
   </w:num>
-  <w:num w:numId="26">
-    <w:abstractNumId w:val="31"/>
-  </w:num>
-  <w:num w:numId="27">
-    <w:abstractNumId w:val="14"/>
-  </w:num>
-  <w:num w:numId="28">
-    <w:abstractNumId w:val="26"/>
-  </w:num>
-  <w:num w:numId="29">
-    <w:abstractNumId w:val="19"/>
-  </w:num>
-  <w:num w:numId="30">
-    <w:abstractNumId w:val="7"/>
-  </w:num>
   <w:num w:numId="31">
-    <w:abstractNumId w:val="11"/>
+    <w:abstractNumId w:val="12"/>
   </w:num>
   <w:num w:numId="32">
     <w:abstractNumId w:val="6"/>
@@ -15774,13 +15976,16 @@
     <w:abstractNumId w:val="2"/>
   </w:num>
   <w:num w:numId="34">
-    <w:abstractNumId w:val="9"/>
+    <w:abstractNumId w:val="10"/>
   </w:num>
   <w:num w:numId="35">
-    <w:abstractNumId w:val="22"/>
+    <w:abstractNumId w:val="23"/>
   </w:num>
   <w:num w:numId="36">
-    <w:abstractNumId w:val="27"/>
+    <w:abstractNumId w:val="28"/>
+  </w:num>
+  <w:num w:numId="37">
+    <w:abstractNumId w:val="7"/>
   </w:num>
 </w:numbering>
 </file>
@@ -16604,7 +16809,7 @@
 </file>
 
 <file path=customXml/itemProps1.xml><?xml version="1.0" encoding="utf-8"?>
-<ds:datastoreItem xmlns:ds="http://schemas.openxmlformats.org/officeDocument/2006/customXml" ds:itemID="{80CABB0A-C54E-42A9-827C-561A04E8DD69}">
+<ds:datastoreItem xmlns:ds="http://schemas.openxmlformats.org/officeDocument/2006/customXml" ds:itemID="{18C0076F-0229-48B2-95FC-1F7A8A551B5B}">
   <ds:schemaRefs>
     <ds:schemaRef ds:uri="http://schemas.openxmlformats.org/officeDocument/2006/bibliography"/>
   </ds:schemaRefs>

</xml_diff>